<commit_message>
Subtitle Change in Requiremenrt file
</commit_message>
<xml_diff>
--- a/Cab Taxi - Requirements.docx
+++ b/Cab Taxi - Requirements.docx
@@ -2,8 +2,6 @@
 <file path=word/document.xml><?xml version="1.0" encoding="utf-8"?>
 <w:document xmlns:wpc="http://schemas.microsoft.com/office/word/2010/wordprocessingCanvas" xmlns:mc="http://schemas.openxmlformats.org/markup-compatibility/2006" xmlns:o="urn:schemas-microsoft-com:office:office" xmlns:r="http://schemas.openxmlformats.org/officeDocument/2006/relationships" xmlns:m="http://schemas.openxmlformats.org/officeDocument/2006/math" xmlns:v="urn:schemas-microsoft-com:vml" xmlns:wp14="http://schemas.microsoft.com/office/word/2010/wordprocessingDrawing" xmlns:wp="http://schemas.openxmlformats.org/drawingml/2006/wordprocessingDrawing" xmlns:w10="urn:schemas-microsoft-com:office:word" xmlns:w="http://schemas.openxmlformats.org/wordprocessingml/2006/main" xmlns:w14="http://schemas.microsoft.com/office/word/2010/wordml" xmlns:wpg="http://schemas.microsoft.com/office/word/2010/wordprocessingGroup" xmlns:wpi="http://schemas.microsoft.com/office/word/2010/wordprocessingInk" xmlns:wne="http://schemas.microsoft.com/office/word/2006/wordml" xmlns:wps="http://schemas.microsoft.com/office/word/2010/wordprocessingShape" mc:Ignorable="w14 wp14">
   <w:body>
-    <w:bookmarkStart w:id="0" w:name="_GoBack"/>
-    <w:bookmarkEnd w:id="0"/>
     <w:p>
       <w:pPr>
         <w:jc w:val="right"/>
@@ -175,7 +173,6 @@
                                     <w:szCs w:val="40"/>
                                   </w:rPr>
                                 </w:pPr>
-                                <w:proofErr w:type="spellStart"/>
                                 <w:r>
                                   <w:rPr>
                                     <w:rFonts w:ascii="Segoe UI Light" w:eastAsiaTheme="majorEastAsia" w:hAnsi="Segoe UI Light" w:cs="Segoe UI Light 8"/>
@@ -183,29 +180,8 @@
                                     <w:sz w:val="40"/>
                                     <w:szCs w:val="40"/>
                                   </w:rPr>
-                                  <w:t>Abhishek</w:t>
+                                  <w:t>Abhishek and Vishwas</w:t>
                                 </w:r>
-                                <w:proofErr w:type="spellEnd"/>
-                                <w:r>
-                                  <w:rPr>
-                                    <w:rFonts w:ascii="Segoe UI Light" w:eastAsiaTheme="majorEastAsia" w:hAnsi="Segoe UI Light" w:cs="Segoe UI Light 8"/>
-                                    <w:color w:val="FFFFFF" w:themeColor="background1"/>
-                                    <w:sz w:val="40"/>
-                                    <w:szCs w:val="40"/>
-                                  </w:rPr>
-                                  <w:t xml:space="preserve"> and </w:t>
-                                </w:r>
-                                <w:proofErr w:type="spellStart"/>
-                                <w:r>
-                                  <w:rPr>
-                                    <w:rFonts w:ascii="Segoe UI Light" w:eastAsiaTheme="majorEastAsia" w:hAnsi="Segoe UI Light" w:cs="Segoe UI Light 8"/>
-                                    <w:color w:val="FFFFFF" w:themeColor="background1"/>
-                                    <w:sz w:val="40"/>
-                                    <w:szCs w:val="40"/>
-                                  </w:rPr>
-                                  <w:t>Vishwas</w:t>
-                                </w:r>
-                                <w:proofErr w:type="spellEnd"/>
                               </w:p>
                             </w:sdtContent>
                           </w:sdt>
@@ -467,8 +443,10 @@
                                     <w:sz w:val="56"/>
                                     <w:szCs w:val="56"/>
                                   </w:rPr>
-                                  <w:t>Requirement Sheet</w:t>
+                                  <w:t>Synopsis</w:t>
                                 </w:r>
+                                <w:bookmarkStart w:id="0" w:name="_GoBack"/>
+                                <w:bookmarkEnd w:id="0"/>
                               </w:p>
                             </w:txbxContent>
                           </wps:txbx>
@@ -489,6 +467,10 @@
               </mc:Choice>
               <mc:Fallback>
                 <w:pict>
+                  <v:shapetype id="_x0000_t202" coordsize="21600,21600" o:spt="202" path="m,l,21600r21600,l21600,xe">
+                    <v:stroke joinstyle="miter"/>
+                    <v:path gradientshapeok="t" o:connecttype="rect"/>
+                  </v:shapetype>
                   <v:shape id="Text Box 2" o:spid="_x0000_s1027" type="#_x0000_t202" style="position:absolute;left:0;text-align:left;margin-left:66.6pt;margin-top:388.75pt;width:301.25pt;height:53.25pt;z-index:251674624;visibility:visible;mso-wrap-style:square;mso-width-percent:0;mso-height-percent:0;mso-wrap-distance-left:9pt;mso-wrap-distance-top:0;mso-wrap-distance-right:9pt;mso-wrap-distance-bottom:0;mso-position-horizontal:absolute;mso-position-horizontal-relative:text;mso-position-vertical:absolute;mso-position-vertical-relative:text;mso-width-percent:0;mso-height-percent:0;mso-width-relative:margin;mso-height-relative:margin;v-text-anchor:top" o:gfxdata="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" filled="f" stroked="f">
                     <v:textbox>
                       <w:txbxContent>
@@ -508,8 +490,10 @@
                               <w:sz w:val="56"/>
                               <w:szCs w:val="56"/>
                             </w:rPr>
-                            <w:t>Requirement Sheet</w:t>
+                            <w:t>Synopsis</w:t>
                           </w:r>
+                          <w:bookmarkStart w:id="1" w:name="_GoBack"/>
+                          <w:bookmarkEnd w:id="1"/>
                         </w:p>
                       </w:txbxContent>
                     </v:textbox>
@@ -1687,7 +1671,7 @@
           <w:rFonts w:ascii="Segoe UI" w:hAnsi="Segoe UI" w:cs="Segoe UI"/>
         </w:rPr>
       </w:pPr>
-      <w:bookmarkStart w:id="1" w:name="_Toc345156999"/>
+      <w:bookmarkStart w:id="2" w:name="_Toc345156999"/>
       <w:r>
         <w:rPr>
           <w:rFonts w:ascii="Segoe UI" w:hAnsi="Segoe UI" w:cs="Segoe UI"/>
@@ -1701,7 +1685,7 @@
         </w:rPr>
         <w:t>bstract</w:t>
       </w:r>
-      <w:bookmarkEnd w:id="1"/>
+      <w:bookmarkEnd w:id="2"/>
     </w:p>
     <w:p>
       <w:pPr>
@@ -1779,14 +1763,14 @@
           <w:rFonts w:ascii="Segoe UI" w:hAnsi="Segoe UI" w:cs="Segoe UI"/>
         </w:rPr>
       </w:pPr>
-      <w:bookmarkStart w:id="2" w:name="_Toc345157000"/>
+      <w:bookmarkStart w:id="3" w:name="_Toc345157000"/>
       <w:r>
         <w:rPr>
           <w:rFonts w:ascii="Segoe UI" w:hAnsi="Segoe UI" w:cs="Segoe UI"/>
         </w:rPr>
         <w:t>Requirements</w:t>
       </w:r>
-      <w:bookmarkEnd w:id="2"/>
+      <w:bookmarkEnd w:id="3"/>
     </w:p>
     <w:p>
       <w:pPr>
@@ -1814,14 +1798,14 @@
           <w:rFonts w:ascii="Segoe UI" w:hAnsi="Segoe UI" w:cs="Segoe UI"/>
         </w:rPr>
       </w:pPr>
-      <w:bookmarkStart w:id="3" w:name="_Toc345157001"/>
+      <w:bookmarkStart w:id="4" w:name="_Toc345157001"/>
       <w:r>
         <w:rPr>
           <w:rFonts w:ascii="Segoe UI" w:hAnsi="Segoe UI" w:cs="Segoe UI"/>
         </w:rPr>
         <w:t>Administrative End</w:t>
       </w:r>
-      <w:bookmarkEnd w:id="3"/>
+      <w:bookmarkEnd w:id="4"/>
     </w:p>
     <w:p>
       <w:pPr>
@@ -1849,14 +1833,14 @@
           <w:rFonts w:ascii="Segoe UI" w:hAnsi="Segoe UI" w:cs="Segoe UI"/>
         </w:rPr>
       </w:pPr>
-      <w:bookmarkStart w:id="4" w:name="_Toc345157002"/>
+      <w:bookmarkStart w:id="5" w:name="_Toc345157002"/>
       <w:r>
         <w:rPr>
           <w:rFonts w:ascii="Segoe UI" w:hAnsi="Segoe UI" w:cs="Segoe UI"/>
         </w:rPr>
         <w:t>Vehicle Record</w:t>
       </w:r>
-      <w:bookmarkEnd w:id="4"/>
+      <w:bookmarkEnd w:id="5"/>
     </w:p>
     <w:p>
       <w:pPr>
@@ -2058,20 +2042,7 @@
           <w:rFonts w:ascii="Segoe UI" w:hAnsi="Segoe UI" w:cs="Segoe UI"/>
         </w:rPr>
         <w:tab/>
-      </w:r>
-      <w:proofErr w:type="spellStart"/>
-      <w:r>
-        <w:rPr>
-          <w:rFonts w:ascii="Segoe UI" w:hAnsi="Segoe UI" w:cs="Segoe UI"/>
-        </w:rPr>
-        <w:t>Maintainance</w:t>
-      </w:r>
-      <w:proofErr w:type="spellEnd"/>
-      <w:r>
-        <w:rPr>
-          <w:rFonts w:ascii="Segoe UI" w:hAnsi="Segoe UI" w:cs="Segoe UI"/>
-        </w:rPr>
-        <w:t xml:space="preserve"> details</w:t>
+        <w:t>Maintainance details</w:t>
       </w:r>
     </w:p>
     <w:p>
@@ -2128,21 +2099,7 @@
         <w:rPr>
           <w:rFonts w:ascii="Segoe UI" w:hAnsi="Segoe UI" w:cs="Segoe UI"/>
         </w:rPr>
-        <w:t xml:space="preserve">K.M. Reading </w:t>
-      </w:r>
-      <w:proofErr w:type="gramStart"/>
-      <w:r>
-        <w:rPr>
-          <w:rFonts w:ascii="Segoe UI" w:hAnsi="Segoe UI" w:cs="Segoe UI"/>
-        </w:rPr>
-        <w:t>Till</w:t>
-      </w:r>
-      <w:proofErr w:type="gramEnd"/>
-      <w:r>
-        <w:rPr>
-          <w:rFonts w:ascii="Segoe UI" w:hAnsi="Segoe UI" w:cs="Segoe UI"/>
-        </w:rPr>
-        <w:t xml:space="preserve"> Now</w:t>
+        <w:t>K.M. Reading Till Now</w:t>
       </w:r>
       <w:r>
         <w:rPr>
@@ -2253,14 +2210,14 @@
           <w:rFonts w:ascii="Segoe UI" w:hAnsi="Segoe UI" w:cs="Segoe UI"/>
         </w:rPr>
       </w:pPr>
-      <w:bookmarkStart w:id="5" w:name="_Toc345157003"/>
+      <w:bookmarkStart w:id="6" w:name="_Toc345157003"/>
       <w:r>
         <w:rPr>
           <w:rFonts w:ascii="Segoe UI" w:hAnsi="Segoe UI" w:cs="Segoe UI"/>
         </w:rPr>
         <w:t>City Map Creation</w:t>
       </w:r>
-      <w:bookmarkEnd w:id="5"/>
+      <w:bookmarkEnd w:id="6"/>
     </w:p>
     <w:p>
       <w:pPr>
@@ -2409,14 +2366,14 @@
           <w:rFonts w:ascii="Segoe UI" w:hAnsi="Segoe UI" w:cs="Segoe UI"/>
         </w:rPr>
       </w:pPr>
-      <w:bookmarkStart w:id="6" w:name="_Toc345157004"/>
+      <w:bookmarkStart w:id="7" w:name="_Toc345157004"/>
       <w:r>
         <w:rPr>
           <w:rFonts w:ascii="Segoe UI" w:hAnsi="Segoe UI" w:cs="Segoe UI"/>
         </w:rPr>
         <w:t>Real-time Vehicle Monitoring</w:t>
       </w:r>
-      <w:bookmarkEnd w:id="6"/>
+      <w:bookmarkEnd w:id="7"/>
     </w:p>
     <w:p>
       <w:pPr>
@@ -2464,14 +2421,14 @@
           <w:rFonts w:ascii="Segoe UI" w:hAnsi="Segoe UI" w:cs="Segoe UI"/>
         </w:rPr>
       </w:pPr>
-      <w:bookmarkStart w:id="7" w:name="_Toc345157005"/>
+      <w:bookmarkStart w:id="8" w:name="_Toc345157005"/>
       <w:r>
         <w:rPr>
           <w:rFonts w:ascii="Segoe UI" w:hAnsi="Segoe UI" w:cs="Segoe UI"/>
         </w:rPr>
         <w:t>User End</w:t>
       </w:r>
-      <w:bookmarkEnd w:id="7"/>
+      <w:bookmarkEnd w:id="8"/>
     </w:p>
     <w:p>
       <w:pPr>
@@ -2485,14 +2442,14 @@
           <w:rFonts w:ascii="Segoe UI" w:hAnsi="Segoe UI" w:cs="Segoe UI"/>
         </w:rPr>
       </w:pPr>
-      <w:bookmarkStart w:id="8" w:name="_Toc345157006"/>
+      <w:bookmarkStart w:id="9" w:name="_Toc345157006"/>
       <w:r>
         <w:rPr>
           <w:rFonts w:ascii="Segoe UI" w:hAnsi="Segoe UI" w:cs="Segoe UI"/>
         </w:rPr>
         <w:t>User Login</w:t>
       </w:r>
-      <w:bookmarkEnd w:id="8"/>
+      <w:bookmarkEnd w:id="9"/>
     </w:p>
     <w:p>
       <w:pPr>
@@ -2775,14 +2732,14 @@
           <w:rFonts w:ascii="Segoe UI" w:hAnsi="Segoe UI" w:cs="Segoe UI"/>
         </w:rPr>
       </w:pPr>
-      <w:bookmarkStart w:id="9" w:name="_Toc345157007"/>
+      <w:bookmarkStart w:id="10" w:name="_Toc345157007"/>
       <w:r>
         <w:rPr>
           <w:rFonts w:ascii="Segoe UI" w:hAnsi="Segoe UI" w:cs="Segoe UI"/>
         </w:rPr>
         <w:t>User Cab Booking</w:t>
       </w:r>
-      <w:bookmarkEnd w:id="9"/>
+      <w:bookmarkEnd w:id="10"/>
     </w:p>
     <w:p>
       <w:pPr>
@@ -3481,7 +3438,6 @@
                 <w:b w:val="0"/>
               </w:rPr>
             </w:pPr>
-            <w:proofErr w:type="spellStart"/>
             <w:r>
               <w:rPr>
                 <w:rFonts w:ascii="Segoe UI" w:hAnsi="Segoe UI" w:cs="Segoe UI"/>
@@ -3489,7 +3445,6 @@
               </w:rPr>
               <w:t>Innova</w:t>
             </w:r>
-            <w:proofErr w:type="spellEnd"/>
           </w:p>
         </w:tc>
         <w:tc>
@@ -3677,7 +3632,6 @@
                 <w:b w:val="0"/>
               </w:rPr>
             </w:pPr>
-            <w:proofErr w:type="spellStart"/>
             <w:r>
               <w:rPr>
                 <w:rFonts w:ascii="Segoe UI" w:hAnsi="Segoe UI" w:cs="Segoe UI"/>
@@ -3685,7 +3639,6 @@
               </w:rPr>
               <w:t>Indica</w:t>
             </w:r>
-            <w:proofErr w:type="spellEnd"/>
           </w:p>
         </w:tc>
         <w:tc>
@@ -3874,7 +3827,6 @@
                 <w:b w:val="0"/>
               </w:rPr>
             </w:pPr>
-            <w:proofErr w:type="spellStart"/>
             <w:r>
               <w:rPr>
                 <w:rFonts w:ascii="Segoe UI" w:hAnsi="Segoe UI" w:cs="Segoe UI"/>
@@ -3882,7 +3834,6 @@
               </w:rPr>
               <w:t>Innova</w:t>
             </w:r>
-            <w:proofErr w:type="spellEnd"/>
           </w:p>
         </w:tc>
         <w:tc>
@@ -4450,16 +4401,8 @@
         <w:rPr>
           <w:rFonts w:ascii="Segoe UI" w:hAnsi="Segoe UI" w:cs="Segoe UI"/>
         </w:rPr>
-        <w:t xml:space="preserve">The number of ‘Seating Capacity’ shows the number of available seats in the vehicle. </w:t>
-      </w:r>
-      <w:proofErr w:type="gramStart"/>
-      <w:r>
-        <w:rPr>
-          <w:rFonts w:ascii="Segoe UI" w:hAnsi="Segoe UI" w:cs="Segoe UI"/>
-        </w:rPr>
-        <w:t>May be less in case of a shared running mode taxi.</w:t>
-      </w:r>
-      <w:proofErr w:type="gramEnd"/>
+        <w:t>The number of ‘Seating Capacity’ shows the number of available seats in the vehicle. May be less in case of a shared running mode taxi.</w:t>
+      </w:r>
     </w:p>
     <w:p>
       <w:pPr>
@@ -5027,7 +4970,7 @@
                 <w:bCs/>
                 <w:noProof/>
               </w:rPr>
-              <w:t>5</w:t>
+              <w:t>1</w:t>
             </w:r>
             <w:r>
               <w:rPr>
@@ -8757,7 +8700,7 @@
 </file>
 
 <file path=customXml/itemProps1.xml><?xml version="1.0" encoding="utf-8"?>
-<ds:datastoreItem xmlns:ds="http://schemas.openxmlformats.org/officeDocument/2006/customXml" ds:itemID="{BFC9AFAE-5FE5-48EF-AEF7-6AEE3F1D1AF7}">
+<ds:datastoreItem xmlns:ds="http://schemas.openxmlformats.org/officeDocument/2006/customXml" ds:itemID="{39400FE0-EE0B-4998-B99B-479BB3B4DBBD}">
   <ds:schemaRefs>
     <ds:schemaRef ds:uri="http://schemas.openxmlformats.org/officeDocument/2006/bibliography"/>
   </ds:schemaRefs>

</xml_diff>